<commit_message>
HTML & Links Updates
</commit_message>
<xml_diff>
--- a/assets/Samuel_Nfor_Resume.docx
+++ b/assets/Samuel_Nfor_Resume.docx
@@ -300,21 +300,23 @@
         </w:rPr>
         <w:t xml:space="preserve"> </w:t>
       </w:r>
-      <w:r>
-        <w:rPr>
-          <w:rFonts w:ascii="Times New Roman" w:hAnsi="Times New Roman"/>
-          <w:sz w:val="22"/>
-          <w:szCs w:val="22"/>
-        </w:rPr>
-        <w:t xml:space="preserve">familiar with </w:t>
-      </w:r>
-      <w:r>
-        <w:rPr>
-          <w:rFonts w:ascii="Times New Roman" w:hAnsi="Times New Roman"/>
-          <w:sz w:val="22"/>
-          <w:szCs w:val="22"/>
-        </w:rPr>
-        <w:t>libraries and</w:t>
+      <w:proofErr w:type="gramStart"/>
+      <w:r>
+        <w:rPr>
+          <w:rFonts w:ascii="Times New Roman" w:hAnsi="Times New Roman"/>
+          <w:sz w:val="22"/>
+          <w:szCs w:val="22"/>
+        </w:rPr>
+        <w:t>libraries</w:t>
+      </w:r>
+      <w:proofErr w:type="gramEnd"/>
+      <w:r>
+        <w:rPr>
+          <w:rFonts w:ascii="Times New Roman" w:hAnsi="Times New Roman"/>
+          <w:sz w:val="22"/>
+          <w:szCs w:val="22"/>
+        </w:rPr>
+        <w:t xml:space="preserve"> and</w:t>
       </w:r>
       <w:r>
         <w:rPr>
@@ -472,7 +474,7 @@
           <w:sz w:val="22"/>
           <w:szCs w:val="22"/>
         </w:rPr>
-        <w:t>Frontend Development</w:t>
+        <w:t>Technical Skills</w:t>
       </w:r>
       <w:r>
         <w:rPr>
@@ -628,7 +630,23 @@
           <w:sz w:val="22"/>
           <w:szCs w:val="22"/>
         </w:rPr>
-        <w:t>, Bootstrap</w:t>
+        <w:t xml:space="preserve">, </w:t>
+      </w:r>
+      <w:r>
+        <w:rPr>
+          <w:rFonts w:ascii="Times New Roman" w:hAnsi="Times New Roman"/>
+          <w:sz w:val="22"/>
+          <w:szCs w:val="22"/>
+        </w:rPr>
+        <w:t xml:space="preserve">Microsoft 365, </w:t>
+      </w:r>
+      <w:r>
+        <w:rPr>
+          <w:rFonts w:ascii="Times New Roman" w:hAnsi="Times New Roman"/>
+          <w:sz w:val="22"/>
+          <w:szCs w:val="22"/>
+        </w:rPr>
+        <w:t>Bootstrap</w:t>
       </w:r>
     </w:p>
     <w:p>
@@ -880,7 +898,7 @@
           <w:szCs w:val="28"/>
           <w:lang w:val="fr-FR"/>
         </w:rPr>
-        <w:t xml:space="preserve">EDUCATION &amp; CERTIFICATION </w:t>
+        <w:t>EDUCATION</w:t>
       </w:r>
     </w:p>
     <w:p>
@@ -1535,7 +1553,7 @@
           <w:sz w:val="22"/>
           <w:szCs w:val="22"/>
         </w:rPr>
-        <w:t xml:space="preserve">Web Developer                                                                                                </w:t>
+        <w:t xml:space="preserve">Developer                                                                                                </w:t>
       </w:r>
       <w:r>
         <w:rPr>
@@ -1599,6 +1617,9 @@
           <w:ilvl w:val="0"/>
           <w:numId w:val="10"/>
         </w:numPr>
+        <w:autoSpaceDE w:val="0"/>
+        <w:autoSpaceDN w:val="0"/>
+        <w:adjustRightInd w:val="0"/>
         <w:spacing w:after="0"/>
         <w:rPr>
           <w:rFonts w:ascii="Times New Roman" w:hAnsi="Times New Roman"/>
@@ -1614,29 +1635,12 @@
           <w:sz w:val="22"/>
           <w:szCs w:val="22"/>
         </w:rPr>
-        <w:t>Provided</w:t>
-      </w:r>
-      <w:r>
-        <w:rPr>
-          <w:rFonts w:ascii="Times New Roman" w:hAnsi="Times New Roman"/>
-          <w:color w:val="000000"/>
-          <w:sz w:val="22"/>
-          <w:szCs w:val="22"/>
-        </w:rPr>
-        <w:t xml:space="preserve"> </w:t>
-      </w:r>
-      <w:r>
-        <w:rPr>
-          <w:rFonts w:ascii="Times New Roman" w:hAnsi="Times New Roman"/>
-          <w:color w:val="000000"/>
-          <w:sz w:val="22"/>
-          <w:szCs w:val="22"/>
-        </w:rPr>
-        <w:t>personalized consultations to clients, offering design insights and tailored hosting recommendations to align with their specific requests and business objectives.</w:t>
+        <w:t>Researched, designed, developed, and modified client websites from start to finish using latest technologies.</w:t>
       </w:r>
     </w:p>
     <w:p>
       <w:pPr>
+        <w:pStyle w:val="ListParagraph"/>
         <w:numPr>
           <w:ilvl w:val="0"/>
           <w:numId w:val="10"/>
@@ -1660,6 +1664,33 @@
           <w:lang w:bidi="ar-SA"/>
         </w:rPr>
         <w:t xml:space="preserve">Designed and created client websites from start to finish using technologies and design trends while optimizing content for mobile and cross browser performance </w:t>
+      </w:r>
+    </w:p>
+    <w:p>
+      <w:pPr>
+        <w:numPr>
+          <w:ilvl w:val="0"/>
+          <w:numId w:val="10"/>
+        </w:numPr>
+        <w:autoSpaceDE w:val="0"/>
+        <w:autoSpaceDN w:val="0"/>
+        <w:adjustRightInd w:val="0"/>
+        <w:spacing w:after="0" w:line="240" w:lineRule="auto"/>
+        <w:rPr>
+          <w:rFonts w:ascii="AppleSystemUIFont" w:eastAsiaTheme="minorHAnsi" w:hAnsi="AppleSystemUIFont" w:cs="AppleSystemUIFont"/>
+          <w:sz w:val="22"/>
+          <w:szCs w:val="22"/>
+          <w:lang w:bidi="ar-SA"/>
+        </w:rPr>
+      </w:pPr>
+      <w:r>
+        <w:rPr>
+          <w:rFonts w:ascii="AppleSystemUIFont" w:eastAsiaTheme="minorHAnsi" w:hAnsi="AppleSystemUIFont" w:cs="AppleSystemUIFont"/>
+          <w:sz w:val="22"/>
+          <w:szCs w:val="22"/>
+          <w:lang w:bidi="ar-SA"/>
+        </w:rPr>
+        <w:t>Conducted software updates, refinement, testing, and debugging to ensure optimal performance and user experience.</w:t>
       </w:r>
     </w:p>
     <w:p>
@@ -2193,6 +2224,155 @@
     </w:lvl>
   </w:abstractNum>
   <w:abstractNum w:abstractNumId="3" w15:restartNumberingAfterBreak="0">
+    <w:nsid w:val="10013496"/>
+    <w:multiLevelType w:val="multilevel"/>
+    <w:tmpl w:val="45BA4E54"/>
+    <w:lvl w:ilvl="0">
+      <w:start w:val="1"/>
+      <w:numFmt w:val="bullet"/>
+      <w:lvlText w:val=""/>
+      <w:lvlJc w:val="left"/>
+      <w:pPr>
+        <w:tabs>
+          <w:tab w:val="num" w:pos="720"/>
+        </w:tabs>
+        <w:ind w:left="720" w:hanging="360"/>
+      </w:pPr>
+      <w:rPr>
+        <w:rFonts w:ascii="Symbol" w:hAnsi="Symbol" w:hint="default"/>
+        <w:sz w:val="20"/>
+      </w:rPr>
+    </w:lvl>
+    <w:lvl w:ilvl="1" w:tentative="1">
+      <w:start w:val="1"/>
+      <w:numFmt w:val="bullet"/>
+      <w:lvlText w:val=""/>
+      <w:lvlJc w:val="left"/>
+      <w:pPr>
+        <w:tabs>
+          <w:tab w:val="num" w:pos="1440"/>
+        </w:tabs>
+        <w:ind w:left="1440" w:hanging="360"/>
+      </w:pPr>
+      <w:rPr>
+        <w:rFonts w:ascii="Symbol" w:hAnsi="Symbol" w:hint="default"/>
+        <w:sz w:val="20"/>
+      </w:rPr>
+    </w:lvl>
+    <w:lvl w:ilvl="2" w:tentative="1">
+      <w:start w:val="1"/>
+      <w:numFmt w:val="bullet"/>
+      <w:lvlText w:val=""/>
+      <w:lvlJc w:val="left"/>
+      <w:pPr>
+        <w:tabs>
+          <w:tab w:val="num" w:pos="2160"/>
+        </w:tabs>
+        <w:ind w:left="2160" w:hanging="360"/>
+      </w:pPr>
+      <w:rPr>
+        <w:rFonts w:ascii="Symbol" w:hAnsi="Symbol" w:hint="default"/>
+        <w:sz w:val="20"/>
+      </w:rPr>
+    </w:lvl>
+    <w:lvl w:ilvl="3" w:tentative="1">
+      <w:start w:val="1"/>
+      <w:numFmt w:val="bullet"/>
+      <w:lvlText w:val=""/>
+      <w:lvlJc w:val="left"/>
+      <w:pPr>
+        <w:tabs>
+          <w:tab w:val="num" w:pos="2880"/>
+        </w:tabs>
+        <w:ind w:left="2880" w:hanging="360"/>
+      </w:pPr>
+      <w:rPr>
+        <w:rFonts w:ascii="Symbol" w:hAnsi="Symbol" w:hint="default"/>
+        <w:sz w:val="20"/>
+      </w:rPr>
+    </w:lvl>
+    <w:lvl w:ilvl="4" w:tentative="1">
+      <w:start w:val="1"/>
+      <w:numFmt w:val="bullet"/>
+      <w:lvlText w:val=""/>
+      <w:lvlJc w:val="left"/>
+      <w:pPr>
+        <w:tabs>
+          <w:tab w:val="num" w:pos="3600"/>
+        </w:tabs>
+        <w:ind w:left="3600" w:hanging="360"/>
+      </w:pPr>
+      <w:rPr>
+        <w:rFonts w:ascii="Symbol" w:hAnsi="Symbol" w:hint="default"/>
+        <w:sz w:val="20"/>
+      </w:rPr>
+    </w:lvl>
+    <w:lvl w:ilvl="5" w:tentative="1">
+      <w:start w:val="1"/>
+      <w:numFmt w:val="bullet"/>
+      <w:lvlText w:val=""/>
+      <w:lvlJc w:val="left"/>
+      <w:pPr>
+        <w:tabs>
+          <w:tab w:val="num" w:pos="4320"/>
+        </w:tabs>
+        <w:ind w:left="4320" w:hanging="360"/>
+      </w:pPr>
+      <w:rPr>
+        <w:rFonts w:ascii="Symbol" w:hAnsi="Symbol" w:hint="default"/>
+        <w:sz w:val="20"/>
+      </w:rPr>
+    </w:lvl>
+    <w:lvl w:ilvl="6" w:tentative="1">
+      <w:start w:val="1"/>
+      <w:numFmt w:val="bullet"/>
+      <w:lvlText w:val=""/>
+      <w:lvlJc w:val="left"/>
+      <w:pPr>
+        <w:tabs>
+          <w:tab w:val="num" w:pos="5040"/>
+        </w:tabs>
+        <w:ind w:left="5040" w:hanging="360"/>
+      </w:pPr>
+      <w:rPr>
+        <w:rFonts w:ascii="Symbol" w:hAnsi="Symbol" w:hint="default"/>
+        <w:sz w:val="20"/>
+      </w:rPr>
+    </w:lvl>
+    <w:lvl w:ilvl="7" w:tentative="1">
+      <w:start w:val="1"/>
+      <w:numFmt w:val="bullet"/>
+      <w:lvlText w:val=""/>
+      <w:lvlJc w:val="left"/>
+      <w:pPr>
+        <w:tabs>
+          <w:tab w:val="num" w:pos="5760"/>
+        </w:tabs>
+        <w:ind w:left="5760" w:hanging="360"/>
+      </w:pPr>
+      <w:rPr>
+        <w:rFonts w:ascii="Symbol" w:hAnsi="Symbol" w:hint="default"/>
+        <w:sz w:val="20"/>
+      </w:rPr>
+    </w:lvl>
+    <w:lvl w:ilvl="8" w:tentative="1">
+      <w:start w:val="1"/>
+      <w:numFmt w:val="bullet"/>
+      <w:lvlText w:val=""/>
+      <w:lvlJc w:val="left"/>
+      <w:pPr>
+        <w:tabs>
+          <w:tab w:val="num" w:pos="6480"/>
+        </w:tabs>
+        <w:ind w:left="6480" w:hanging="360"/>
+      </w:pPr>
+      <w:rPr>
+        <w:rFonts w:ascii="Symbol" w:hAnsi="Symbol" w:hint="default"/>
+        <w:sz w:val="20"/>
+      </w:rPr>
+    </w:lvl>
+  </w:abstractNum>
+  <w:abstractNum w:abstractNumId="4" w15:restartNumberingAfterBreak="0">
     <w:nsid w:val="108208CE"/>
     <w:multiLevelType w:val="multilevel"/>
     <w:tmpl w:val="CF8E2F48"/>
@@ -2341,7 +2521,7 @@
       </w:rPr>
     </w:lvl>
   </w:abstractNum>
-  <w:abstractNum w:abstractNumId="4" w15:restartNumberingAfterBreak="0">
+  <w:abstractNum w:abstractNumId="5" w15:restartNumberingAfterBreak="0">
     <w:nsid w:val="1A945C41"/>
     <w:multiLevelType w:val="hybridMultilevel"/>
     <w:tmpl w:val="D80A6EC6"/>
@@ -2454,7 +2634,7 @@
       </w:rPr>
     </w:lvl>
   </w:abstractNum>
-  <w:abstractNum w:abstractNumId="5" w15:restartNumberingAfterBreak="0">
+  <w:abstractNum w:abstractNumId="6" w15:restartNumberingAfterBreak="0">
     <w:nsid w:val="205F17CD"/>
     <w:multiLevelType w:val="hybridMultilevel"/>
     <w:tmpl w:val="D1B8FF7A"/>
@@ -2567,7 +2747,7 @@
       </w:rPr>
     </w:lvl>
   </w:abstractNum>
-  <w:abstractNum w:abstractNumId="6" w15:restartNumberingAfterBreak="0">
+  <w:abstractNum w:abstractNumId="7" w15:restartNumberingAfterBreak="0">
     <w:nsid w:val="316235DF"/>
     <w:multiLevelType w:val="multilevel"/>
     <w:tmpl w:val="DCBE1B34"/>
@@ -2716,7 +2896,7 @@
       </w:rPr>
     </w:lvl>
   </w:abstractNum>
-  <w:abstractNum w:abstractNumId="7" w15:restartNumberingAfterBreak="0">
+  <w:abstractNum w:abstractNumId="8" w15:restartNumberingAfterBreak="0">
     <w:nsid w:val="3BB434FC"/>
     <w:multiLevelType w:val="multilevel"/>
     <w:tmpl w:val="A53215FC"/>
@@ -2865,7 +3045,7 @@
       </w:rPr>
     </w:lvl>
   </w:abstractNum>
-  <w:abstractNum w:abstractNumId="8" w15:restartNumberingAfterBreak="0">
+  <w:abstractNum w:abstractNumId="9" w15:restartNumberingAfterBreak="0">
     <w:nsid w:val="3F4745AA"/>
     <w:multiLevelType w:val="multilevel"/>
     <w:tmpl w:val="7598BB08"/>
@@ -3014,7 +3194,7 @@
       </w:rPr>
     </w:lvl>
   </w:abstractNum>
-  <w:abstractNum w:abstractNumId="9" w15:restartNumberingAfterBreak="0">
+  <w:abstractNum w:abstractNumId="10" w15:restartNumberingAfterBreak="0">
     <w:nsid w:val="43E13E5F"/>
     <w:multiLevelType w:val="hybridMultilevel"/>
     <w:tmpl w:val="4E429A64"/>
@@ -3127,7 +3307,7 @@
       </w:rPr>
     </w:lvl>
   </w:abstractNum>
-  <w:abstractNum w:abstractNumId="10" w15:restartNumberingAfterBreak="0">
+  <w:abstractNum w:abstractNumId="11" w15:restartNumberingAfterBreak="0">
     <w:nsid w:val="4AA908E7"/>
     <w:multiLevelType w:val="multilevel"/>
     <w:tmpl w:val="7E34FC70"/>
@@ -3276,7 +3456,7 @@
       </w:rPr>
     </w:lvl>
   </w:abstractNum>
-  <w:abstractNum w:abstractNumId="11" w15:restartNumberingAfterBreak="0">
+  <w:abstractNum w:abstractNumId="12" w15:restartNumberingAfterBreak="0">
     <w:nsid w:val="4F5F22EA"/>
     <w:multiLevelType w:val="multilevel"/>
     <w:tmpl w:val="415CD118"/>
@@ -3425,7 +3605,7 @@
       </w:rPr>
     </w:lvl>
   </w:abstractNum>
-  <w:abstractNum w:abstractNumId="12" w15:restartNumberingAfterBreak="0">
+  <w:abstractNum w:abstractNumId="13" w15:restartNumberingAfterBreak="0">
     <w:nsid w:val="52653BD2"/>
     <w:multiLevelType w:val="multilevel"/>
     <w:tmpl w:val="6E9A6736"/>
@@ -3574,7 +3754,156 @@
       </w:rPr>
     </w:lvl>
   </w:abstractNum>
-  <w:abstractNum w:abstractNumId="13" w15:restartNumberingAfterBreak="0">
+  <w:abstractNum w:abstractNumId="14" w15:restartNumberingAfterBreak="0">
+    <w:nsid w:val="791F7B35"/>
+    <w:multiLevelType w:val="multilevel"/>
+    <w:tmpl w:val="02141512"/>
+    <w:lvl w:ilvl="0">
+      <w:start w:val="1"/>
+      <w:numFmt w:val="bullet"/>
+      <w:lvlText w:val=""/>
+      <w:lvlJc w:val="left"/>
+      <w:pPr>
+        <w:tabs>
+          <w:tab w:val="num" w:pos="720"/>
+        </w:tabs>
+        <w:ind w:left="720" w:hanging="360"/>
+      </w:pPr>
+      <w:rPr>
+        <w:rFonts w:ascii="Symbol" w:hAnsi="Symbol" w:hint="default"/>
+        <w:sz w:val="20"/>
+      </w:rPr>
+    </w:lvl>
+    <w:lvl w:ilvl="1" w:tentative="1">
+      <w:start w:val="1"/>
+      <w:numFmt w:val="bullet"/>
+      <w:lvlText w:val=""/>
+      <w:lvlJc w:val="left"/>
+      <w:pPr>
+        <w:tabs>
+          <w:tab w:val="num" w:pos="1440"/>
+        </w:tabs>
+        <w:ind w:left="1440" w:hanging="360"/>
+      </w:pPr>
+      <w:rPr>
+        <w:rFonts w:ascii="Symbol" w:hAnsi="Symbol" w:hint="default"/>
+        <w:sz w:val="20"/>
+      </w:rPr>
+    </w:lvl>
+    <w:lvl w:ilvl="2" w:tentative="1">
+      <w:start w:val="1"/>
+      <w:numFmt w:val="bullet"/>
+      <w:lvlText w:val=""/>
+      <w:lvlJc w:val="left"/>
+      <w:pPr>
+        <w:tabs>
+          <w:tab w:val="num" w:pos="2160"/>
+        </w:tabs>
+        <w:ind w:left="2160" w:hanging="360"/>
+      </w:pPr>
+      <w:rPr>
+        <w:rFonts w:ascii="Symbol" w:hAnsi="Symbol" w:hint="default"/>
+        <w:sz w:val="20"/>
+      </w:rPr>
+    </w:lvl>
+    <w:lvl w:ilvl="3" w:tentative="1">
+      <w:start w:val="1"/>
+      <w:numFmt w:val="bullet"/>
+      <w:lvlText w:val=""/>
+      <w:lvlJc w:val="left"/>
+      <w:pPr>
+        <w:tabs>
+          <w:tab w:val="num" w:pos="2880"/>
+        </w:tabs>
+        <w:ind w:left="2880" w:hanging="360"/>
+      </w:pPr>
+      <w:rPr>
+        <w:rFonts w:ascii="Symbol" w:hAnsi="Symbol" w:hint="default"/>
+        <w:sz w:val="20"/>
+      </w:rPr>
+    </w:lvl>
+    <w:lvl w:ilvl="4" w:tentative="1">
+      <w:start w:val="1"/>
+      <w:numFmt w:val="bullet"/>
+      <w:lvlText w:val=""/>
+      <w:lvlJc w:val="left"/>
+      <w:pPr>
+        <w:tabs>
+          <w:tab w:val="num" w:pos="3600"/>
+        </w:tabs>
+        <w:ind w:left="3600" w:hanging="360"/>
+      </w:pPr>
+      <w:rPr>
+        <w:rFonts w:ascii="Symbol" w:hAnsi="Symbol" w:hint="default"/>
+        <w:sz w:val="20"/>
+      </w:rPr>
+    </w:lvl>
+    <w:lvl w:ilvl="5" w:tentative="1">
+      <w:start w:val="1"/>
+      <w:numFmt w:val="bullet"/>
+      <w:lvlText w:val=""/>
+      <w:lvlJc w:val="left"/>
+      <w:pPr>
+        <w:tabs>
+          <w:tab w:val="num" w:pos="4320"/>
+        </w:tabs>
+        <w:ind w:left="4320" w:hanging="360"/>
+      </w:pPr>
+      <w:rPr>
+        <w:rFonts w:ascii="Symbol" w:hAnsi="Symbol" w:hint="default"/>
+        <w:sz w:val="20"/>
+      </w:rPr>
+    </w:lvl>
+    <w:lvl w:ilvl="6" w:tentative="1">
+      <w:start w:val="1"/>
+      <w:numFmt w:val="bullet"/>
+      <w:lvlText w:val=""/>
+      <w:lvlJc w:val="left"/>
+      <w:pPr>
+        <w:tabs>
+          <w:tab w:val="num" w:pos="5040"/>
+        </w:tabs>
+        <w:ind w:left="5040" w:hanging="360"/>
+      </w:pPr>
+      <w:rPr>
+        <w:rFonts w:ascii="Symbol" w:hAnsi="Symbol" w:hint="default"/>
+        <w:sz w:val="20"/>
+      </w:rPr>
+    </w:lvl>
+    <w:lvl w:ilvl="7" w:tentative="1">
+      <w:start w:val="1"/>
+      <w:numFmt w:val="bullet"/>
+      <w:lvlText w:val=""/>
+      <w:lvlJc w:val="left"/>
+      <w:pPr>
+        <w:tabs>
+          <w:tab w:val="num" w:pos="5760"/>
+        </w:tabs>
+        <w:ind w:left="5760" w:hanging="360"/>
+      </w:pPr>
+      <w:rPr>
+        <w:rFonts w:ascii="Symbol" w:hAnsi="Symbol" w:hint="default"/>
+        <w:sz w:val="20"/>
+      </w:rPr>
+    </w:lvl>
+    <w:lvl w:ilvl="8" w:tentative="1">
+      <w:start w:val="1"/>
+      <w:numFmt w:val="bullet"/>
+      <w:lvlText w:val=""/>
+      <w:lvlJc w:val="left"/>
+      <w:pPr>
+        <w:tabs>
+          <w:tab w:val="num" w:pos="6480"/>
+        </w:tabs>
+        <w:ind w:left="6480" w:hanging="360"/>
+      </w:pPr>
+      <w:rPr>
+        <w:rFonts w:ascii="Symbol" w:hAnsi="Symbol" w:hint="default"/>
+        <w:sz w:val="20"/>
+      </w:rPr>
+    </w:lvl>
+  </w:abstractNum>
+  <w:abstractNum w:abstractNumId="15" w15:restartNumberingAfterBreak="0">
     <w:nsid w:val="7FBC1BE5"/>
     <w:multiLevelType w:val="multilevel"/>
     <w:tmpl w:val="8EB41F2C"/>
@@ -3724,46 +4053,52 @@
     </w:lvl>
   </w:abstractNum>
   <w:num w:numId="1" w16cid:durableId="512646356">
-    <w:abstractNumId w:val="3"/>
+    <w:abstractNumId w:val="4"/>
   </w:num>
   <w:num w:numId="2" w16cid:durableId="37516451">
-    <w:abstractNumId w:val="7"/>
+    <w:abstractNumId w:val="8"/>
   </w:num>
   <w:num w:numId="3" w16cid:durableId="1524897234">
-    <w:abstractNumId w:val="11"/>
+    <w:abstractNumId w:val="12"/>
   </w:num>
   <w:num w:numId="4" w16cid:durableId="1602375580">
     <w:abstractNumId w:val="1"/>
   </w:num>
   <w:num w:numId="5" w16cid:durableId="1632714076">
-    <w:abstractNumId w:val="9"/>
+    <w:abstractNumId w:val="10"/>
   </w:num>
   <w:num w:numId="6" w16cid:durableId="1147749603">
-    <w:abstractNumId w:val="4"/>
+    <w:abstractNumId w:val="5"/>
   </w:num>
   <w:num w:numId="7" w16cid:durableId="1744326879">
-    <w:abstractNumId w:val="12"/>
+    <w:abstractNumId w:val="13"/>
   </w:num>
   <w:num w:numId="8" w16cid:durableId="407114269">
-    <w:abstractNumId w:val="13"/>
+    <w:abstractNumId w:val="15"/>
   </w:num>
   <w:num w:numId="9" w16cid:durableId="81607440">
     <w:abstractNumId w:val="2"/>
   </w:num>
   <w:num w:numId="10" w16cid:durableId="854001387">
-    <w:abstractNumId w:val="5"/>
+    <w:abstractNumId w:val="6"/>
   </w:num>
   <w:num w:numId="11" w16cid:durableId="1078287302">
     <w:abstractNumId w:val="0"/>
   </w:num>
   <w:num w:numId="12" w16cid:durableId="383716133">
-    <w:abstractNumId w:val="10"/>
+    <w:abstractNumId w:val="11"/>
   </w:num>
   <w:num w:numId="13" w16cid:durableId="341247616">
-    <w:abstractNumId w:val="8"/>
+    <w:abstractNumId w:val="9"/>
   </w:num>
   <w:num w:numId="14" w16cid:durableId="1178349962">
-    <w:abstractNumId w:val="6"/>
+    <w:abstractNumId w:val="7"/>
+  </w:num>
+  <w:num w:numId="15" w16cid:durableId="1543441660">
+    <w:abstractNumId w:val="3"/>
+  </w:num>
+  <w:num w:numId="16" w16cid:durableId="1245799758">
+    <w:abstractNumId w:val="14"/>
   </w:num>
 </w:numbering>
 </file>
@@ -4177,7 +4512,6 @@
   <w:style w:type="character" w:default="1" w:styleId="DefaultParagraphFont">
     <w:name w:val="Default Paragraph Font"/>
     <w:uiPriority w:val="1"/>
-    <w:semiHidden/>
     <w:unhideWhenUsed/>
   </w:style>
   <w:style w:type="table" w:default="1" w:styleId="TableNormal">

</xml_diff>